<commit_message>
fix bug issue sorted by created at
</commit_message>
<xml_diff>
--- a/public/assets/word/FORM SURAT PERINTAH PERJALANAN TUGAS.docx
+++ b/public/assets/word/FORM SURAT PERINTAH PERJALANAN TUGAS.docx
@@ -206,13 +206,7 @@
         <w:rPr>
           <w:rFonts w:ascii="Arial" w:hAnsi="Arial" w:cs="Arial"/>
         </w:rPr>
-        <w:t xml:space="preserve">Pegawai/ Personil yang </w:t>
-      </w:r>
-      <w:r>
-        <w:rPr>
-          <w:rFonts w:ascii="Arial" w:hAnsi="Arial" w:cs="Arial"/>
-        </w:rPr>
-        <w:t>ditugaskan</w:t>
+        <w:t>Pegawai/ Personil yang ditugaskan</w:t>
       </w:r>
     </w:p>
     <w:p>
@@ -418,13 +412,7 @@
         <w:rPr>
           <w:rFonts w:ascii="Arial" w:hAnsi="Arial" w:cs="Arial"/>
         </w:rPr>
-        <w:t xml:space="preserve">Dasar Pembebanan </w:t>
-      </w:r>
-      <w:r>
-        <w:rPr>
-          <w:rFonts w:ascii="Arial" w:hAnsi="Arial" w:cs="Arial"/>
-        </w:rPr>
-        <w:t>Anggaran</w:t>
+        <w:t>Dasar Pembebanan Anggaran</w:t>
       </w:r>
     </w:p>
     <w:p>
@@ -780,6 +768,30 @@
         </w:rPr>
       </w:pPr>
     </w:p>
+    <w:p>
+      <w:pPr>
+        <w:spacing w:line="276" w:lineRule="auto"/>
+        <w:rPr>
+          <w:rFonts w:ascii="Arial" w:hAnsi="Arial" w:cs="Arial"/>
+        </w:rPr>
+      </w:pPr>
+    </w:p>
+    <w:p>
+      <w:pPr>
+        <w:spacing w:line="276" w:lineRule="auto"/>
+        <w:rPr>
+          <w:rFonts w:ascii="Arial" w:hAnsi="Arial" w:cs="Arial"/>
+        </w:rPr>
+      </w:pPr>
+    </w:p>
+    <w:p>
+      <w:pPr>
+        <w:spacing w:line="276" w:lineRule="auto"/>
+        <w:rPr>
+          <w:rFonts w:ascii="Arial" w:hAnsi="Arial" w:cs="Arial"/>
+        </w:rPr>
+      </w:pPr>
+    </w:p>
     <w:tbl>
       <w:tblPr>
         <w:tblStyle w:val="TableGrid"/>
@@ -808,6 +820,7 @@
               <w:rPr>
                 <w:rFonts w:ascii="Arial" w:eastAsia="Calibri" w:hAnsi="Arial" w:cs="Arial"/>
               </w:rPr>
+              <w:lastRenderedPageBreak/>
               <w:t>I</w:t>
             </w:r>
           </w:p>
@@ -1004,7 +1017,6 @@
               <w:rPr>
                 <w:rFonts w:ascii="Arial" w:eastAsia="Calibri" w:hAnsi="Arial" w:cs="Arial"/>
               </w:rPr>
-              <w:lastRenderedPageBreak/>
               <w:t>II</w:t>
             </w:r>
           </w:p>
@@ -1159,7 +1171,19 @@
               <w:rPr>
                 <w:rFonts w:ascii="Arial" w:eastAsia="Calibri" w:hAnsi="Arial" w:cs="Arial"/>
               </w:rPr>
-              <w:t>${tempat}</w:t>
+              <w:t>${</w:t>
+            </w:r>
+            <w:r>
+              <w:rPr>
+                <w:rFonts w:ascii="Arial" w:eastAsia="Calibri" w:hAnsi="Arial" w:cs="Arial"/>
+              </w:rPr>
+              <w:t>tujuan_1</w:t>
+            </w:r>
+            <w:r>
+              <w:rPr>
+                <w:rFonts w:ascii="Arial" w:eastAsia="Calibri" w:hAnsi="Arial" w:cs="Arial"/>
+              </w:rPr>
+              <w:t>}</w:t>
             </w:r>
           </w:p>
           <w:p>
@@ -1440,7 +1464,19 @@
               <w:rPr>
                 <w:rFonts w:ascii="Arial" w:eastAsia="Calibri" w:hAnsi="Arial" w:cs="Arial"/>
               </w:rPr>
-              <w:t>${tempat_2}</w:t>
+              <w:t>${t</w:t>
+            </w:r>
+            <w:r>
+              <w:rPr>
+                <w:rFonts w:ascii="Arial" w:eastAsia="Calibri" w:hAnsi="Arial" w:cs="Arial"/>
+              </w:rPr>
+              <w:t>ujuan_2</w:t>
+            </w:r>
+            <w:r>
+              <w:rPr>
+                <w:rFonts w:ascii="Arial" w:eastAsia="Calibri" w:hAnsi="Arial" w:cs="Arial"/>
+              </w:rPr>
+              <w:t>}</w:t>
             </w:r>
           </w:p>
           <w:p>
@@ -1600,27 +1636,21 @@
               <w:rPr>
                 <w:rFonts w:ascii="Arial" w:eastAsia="Calibri" w:hAnsi="Arial" w:cs="Arial"/>
               </w:rPr>
-              <w:t>${tempat}</w:t>
-            </w:r>
-          </w:p>
-          <w:p>
-            <w:pPr>
-              <w:spacing w:after="0" w:line="240" w:lineRule="auto"/>
-              <w:rPr>
-                <w:rFonts w:ascii="Arial" w:hAnsi="Arial" w:cs="Arial"/>
-              </w:rPr>
-            </w:pPr>
-            <w:r>
-              <w:rPr>
-                <w:rFonts w:ascii="Arial" w:eastAsia="Calibri" w:hAnsi="Arial" w:cs="Arial"/>
-              </w:rPr>
-              <w:t xml:space="preserve">Pada </w:t>
-            </w:r>
-            <w:r>
-              <w:rPr>
-                <w:rFonts w:ascii="Arial" w:eastAsia="Calibri" w:hAnsi="Arial" w:cs="Arial"/>
-              </w:rPr>
-              <w:t>tanggal</w:t>
+              <w:t>${tempat_dikeluarkan}</w:t>
+            </w:r>
+          </w:p>
+          <w:p>
+            <w:pPr>
+              <w:spacing w:after="0" w:line="240" w:lineRule="auto"/>
+              <w:rPr>
+                <w:rFonts w:ascii="Arial" w:hAnsi="Arial" w:cs="Arial"/>
+              </w:rPr>
+            </w:pPr>
+            <w:r>
+              <w:rPr>
+                <w:rFonts w:ascii="Arial" w:eastAsia="Calibri" w:hAnsi="Arial" w:cs="Arial"/>
+              </w:rPr>
+              <w:t>Pada tanggal</w:t>
             </w:r>
           </w:p>
           <w:p>

</xml_diff>